<commit_message>
Completado de diccionario de datos
</commit_message>
<xml_diff>
--- a/pages/forms/Diccionario de Variables/Básica_biográfica.docx
+++ b/pages/forms/Diccionario de Variables/Básica_biográfica.docx
@@ -5,16 +5,11 @@
     <w:p>
       <w:pPr>
         <w:pStyle w:val="Cuerpo"/>
-      </w:pPr>
-      <w:r>
         <w:rPr>
           <w:b w:val="1"/>
           <w:bCs w:val="1"/>
-          <w:rtl w:val="0"/>
-          <w:lang w:val="en-US"/>
-        </w:rPr>
-        <w:t>Lista de variables: Indagaci</w:t>
-      </w:r>
+        </w:rPr>
+      </w:pPr>
       <w:r>
         <w:rPr>
           <w:b w:val="1"/>
@@ -22,7 +17,7 @@
           <w:rtl w:val="0"/>
           <w:lang w:val="en-US"/>
         </w:rPr>
-        <w:t>ó</w:t>
+        <w:t>Lista de variables: Indagaci</w:t>
       </w:r>
       <w:r>
         <w:rPr>
@@ -31,7 +26,7 @@
           <w:rtl w:val="0"/>
           <w:lang w:val="en-US"/>
         </w:rPr>
-        <w:t>n previa/ informaci</w:t>
+        <w:t>ó</w:t>
       </w:r>
       <w:r>
         <w:rPr>
@@ -40,7 +35,7 @@
           <w:rtl w:val="0"/>
           <w:lang w:val="en-US"/>
         </w:rPr>
-        <w:t>ó</w:t>
+        <w:t>n previa/ informaci</w:t>
       </w:r>
       <w:r>
         <w:rPr>
@@ -49,7 +44,7 @@
           <w:rtl w:val="0"/>
           <w:lang w:val="en-US"/>
         </w:rPr>
-        <w:t>n b</w:t>
+        <w:t>ó</w:t>
       </w:r>
       <w:r>
         <w:rPr>
@@ -58,7 +53,7 @@
           <w:rtl w:val="0"/>
           <w:lang w:val="en-US"/>
         </w:rPr>
-        <w:t>á</w:t>
+        <w:t>n b</w:t>
       </w:r>
       <w:r>
         <w:rPr>
@@ -67,329 +62,8 @@
           <w:rtl w:val="0"/>
           <w:lang w:val="en-US"/>
         </w:rPr>
-        <w:t>sica</w:t>
-      </w:r>
-    </w:p>
-    <w:p>
-      <w:pPr>
-        <w:pStyle w:val="Cuerpo"/>
-        <w:numPr>
-          <w:ilvl w:val="0"/>
-          <w:numId w:val="2"/>
-        </w:numPr>
-        <w:bidi w:val="0"/>
-      </w:pPr>
-      <w:r>
-        <w:rPr>
-          <w:rtl w:val="0"/>
-          <w:lang w:val="fr-FR"/>
-        </w:rPr>
-        <w:t>ipibprimernomrbredemandante</w:t>
-      </w:r>
-    </w:p>
-    <w:p>
-      <w:pPr>
-        <w:pStyle w:val="Cuerpo"/>
-        <w:numPr>
-          <w:ilvl w:val="0"/>
-          <w:numId w:val="2"/>
-        </w:numPr>
-        <w:bidi w:val="0"/>
-      </w:pPr>
-      <w:r>
-        <w:rPr>
-          <w:rtl w:val="0"/>
-          <w:lang w:val="pt-PT"/>
-        </w:rPr>
-        <w:t>ipibsegundonomrbredemandante</w:t>
-      </w:r>
-    </w:p>
-    <w:p>
-      <w:pPr>
-        <w:pStyle w:val="Cuerpo"/>
-        <w:numPr>
-          <w:ilvl w:val="0"/>
-          <w:numId w:val="2"/>
-        </w:numPr>
-        <w:bidi w:val="0"/>
-      </w:pPr>
-      <w:r>
-        <w:rPr>
-          <w:rtl w:val="0"/>
-          <w:lang w:val="es-ES_tradnl"/>
-        </w:rPr>
-        <w:t>ipibapellidopaternodemandante</w:t>
-      </w:r>
-    </w:p>
-    <w:p>
-      <w:pPr>
-        <w:pStyle w:val="Cuerpo"/>
-        <w:numPr>
-          <w:ilvl w:val="0"/>
-          <w:numId w:val="2"/>
-        </w:numPr>
-        <w:bidi w:val="0"/>
-      </w:pPr>
-      <w:r>
-        <w:rPr>
-          <w:rtl w:val="0"/>
-          <w:lang w:val="it-IT"/>
-        </w:rPr>
-        <w:t>ipapellidomaternodemandante</w:t>
-      </w:r>
-    </w:p>
-    <w:p>
-      <w:pPr>
-        <w:pStyle w:val="Cuerpo"/>
-        <w:numPr>
-          <w:ilvl w:val="0"/>
-          <w:numId w:val="2"/>
-        </w:numPr>
-        <w:bidi w:val="0"/>
-      </w:pPr>
-      <w:r>
-        <w:rPr>
-          <w:rtl w:val="0"/>
-          <w:lang w:val="pt-PT"/>
-        </w:rPr>
-        <w:t>ipibdemandanteci</w:t>
-      </w:r>
-    </w:p>
-    <w:p>
-      <w:pPr>
-        <w:pStyle w:val="Cuerpo"/>
-        <w:numPr>
-          <w:ilvl w:val="0"/>
-          <w:numId w:val="2"/>
-        </w:numPr>
-        <w:bidi w:val="0"/>
-      </w:pPr>
-      <w:r>
-        <w:rPr>
-          <w:rtl w:val="0"/>
-        </w:rPr>
-        <w:t xml:space="preserve">Radio button: </w:t>
-      </w:r>
-      <w:r>
-        <w:rPr>
-          <w:rtl w:val="0"/>
-        </w:rPr>
-        <w:t>ipibrbsexo</w:t>
-      </w:r>
-    </w:p>
-    <w:p>
-      <w:pPr>
-        <w:pStyle w:val="Cuerpo"/>
-        <w:numPr>
-          <w:ilvl w:val="0"/>
-          <w:numId w:val="2"/>
-        </w:numPr>
-        <w:bidi w:val="0"/>
-      </w:pPr>
-      <w:r>
-        <w:rPr>
-          <w:rtl w:val="0"/>
-          <w:lang w:val="it-IT"/>
-        </w:rPr>
-        <w:t>ipibdemandantediraccioncalle</w:t>
-      </w:r>
-    </w:p>
-    <w:p>
-      <w:pPr>
-        <w:pStyle w:val="Cuerpo"/>
-        <w:numPr>
-          <w:ilvl w:val="0"/>
-          <w:numId w:val="2"/>
-        </w:numPr>
-        <w:bidi w:val="0"/>
-      </w:pPr>
-      <w:r>
-        <w:rPr>
-          <w:rtl w:val="0"/>
-          <w:lang w:val="it-IT"/>
-        </w:rPr>
-        <w:t>ipibdemandantedireccionnumero</w:t>
-      </w:r>
-    </w:p>
-    <w:p>
-      <w:pPr>
-        <w:pStyle w:val="Cuerpo"/>
-        <w:numPr>
-          <w:ilvl w:val="0"/>
-          <w:numId w:val="2"/>
-        </w:numPr>
-        <w:bidi w:val="0"/>
-      </w:pPr>
-      <w:r>
-        <w:rPr>
-          <w:rtl w:val="0"/>
-          <w:lang w:val="es-ES_tradnl"/>
-        </w:rPr>
-        <w:t>ipibdemandantedireccionzona</w:t>
-      </w:r>
-    </w:p>
-    <w:p>
-      <w:pPr>
-        <w:pStyle w:val="Cuerpo"/>
-        <w:numPr>
-          <w:ilvl w:val="0"/>
-          <w:numId w:val="2"/>
-        </w:numPr>
-        <w:bidi w:val="0"/>
-      </w:pPr>
-      <w:r>
-        <w:rPr>
-          <w:rtl w:val="0"/>
-        </w:rPr>
-        <w:t>Ipibdemandantedireccionciudad</w:t>
-      </w:r>
-    </w:p>
-    <w:p>
-      <w:pPr>
-        <w:pStyle w:val="Cuerpo"/>
-        <w:numPr>
-          <w:ilvl w:val="0"/>
-          <w:numId w:val="2"/>
-        </w:numPr>
-        <w:bidi w:val="0"/>
-      </w:pPr>
-      <w:r>
-        <w:rPr>
-          <w:rtl w:val="0"/>
-        </w:rPr>
-        <w:t>ipibdemandanteedad</w:t>
-      </w:r>
-    </w:p>
-    <w:p>
-      <w:pPr>
-        <w:pStyle w:val="Cuerpo"/>
-        <w:numPr>
-          <w:ilvl w:val="0"/>
-          <w:numId w:val="2"/>
-        </w:numPr>
-        <w:bidi w:val="0"/>
-      </w:pPr>
-      <w:r>
-        <w:rPr>
-          <w:rtl w:val="0"/>
-          <w:lang w:val="pt-PT"/>
-        </w:rPr>
-        <w:t>ipibdemandantecorreo</w:t>
-      </w:r>
-    </w:p>
-    <w:p>
-      <w:pPr>
-        <w:pStyle w:val="Cuerpo"/>
-        <w:numPr>
-          <w:ilvl w:val="0"/>
-          <w:numId w:val="2"/>
-        </w:numPr>
-        <w:bidi w:val="0"/>
-      </w:pPr>
-      <w:r>
-        <w:rPr>
-          <w:rtl w:val="0"/>
-          <w:lang w:val="es-ES_tradnl"/>
-        </w:rPr>
-        <w:t>ipibdemandanteocupacion</w:t>
-      </w:r>
-    </w:p>
-    <w:p>
-      <w:pPr>
-        <w:pStyle w:val="Cuerpo"/>
-        <w:numPr>
-          <w:ilvl w:val="0"/>
-          <w:numId w:val="2"/>
-        </w:numPr>
-        <w:bidi w:val="0"/>
-      </w:pPr>
-      <w:r>
-        <w:rPr>
-          <w:rtl w:val="0"/>
-          <w:lang w:val="it-IT"/>
-        </w:rPr>
-        <w:t>ipibdemandantetelefonocasa</w:t>
-      </w:r>
-    </w:p>
-    <w:p>
-      <w:pPr>
-        <w:pStyle w:val="Cuerpo"/>
-        <w:numPr>
-          <w:ilvl w:val="0"/>
-          <w:numId w:val="2"/>
-        </w:numPr>
-        <w:bidi w:val="0"/>
-      </w:pPr>
-      <w:r>
-        <w:rPr>
-          <w:rtl w:val="0"/>
-          <w:lang w:val="it-IT"/>
-        </w:rPr>
-        <w:t>ipibdemandantetelefono</w:t>
-      </w:r>
-      <w:r>
-        <w:rPr>
-          <w:rtl w:val="0"/>
-        </w:rPr>
-        <w:t>celular</w:t>
-      </w:r>
-    </w:p>
-    <w:p>
-      <w:pPr>
-        <w:pStyle w:val="Cuerpo"/>
-        <w:numPr>
-          <w:ilvl w:val="0"/>
-          <w:numId w:val="2"/>
-        </w:numPr>
-        <w:bidi w:val="0"/>
-      </w:pPr>
-      <w:r>
-        <w:rPr>
-          <w:rtl w:val="0"/>
-          <w:lang w:val="es-ES_tradnl"/>
-        </w:rPr>
-        <w:t>ipibdemandantetelefonotrabajo</w:t>
-      </w:r>
-    </w:p>
-    <w:p>
-      <w:pPr>
-        <w:pStyle w:val="Cuerpo"/>
-        <w:numPr>
-          <w:ilvl w:val="0"/>
-          <w:numId w:val="2"/>
-        </w:numPr>
-        <w:bidi w:val="0"/>
-      </w:pPr>
-      <w:r>
-        <w:rPr>
-          <w:rtl w:val="0"/>
-          <w:lang w:val="es-ES_tradnl"/>
-        </w:rPr>
-        <w:t>ipibparroquiamatrimonio</w:t>
-      </w:r>
-    </w:p>
-    <w:p>
-      <w:pPr>
-        <w:pStyle w:val="Cuerpo"/>
-        <w:bidi w:val="0"/>
-      </w:pPr>
-      <w:r>
-        <w:rPr>
-          <w:rtl w:val="0"/>
-        </w:rPr>
-        <w:t>Agregar un checkbox:</w:t>
-      </w:r>
-    </w:p>
-    <w:p>
-      <w:pPr>
-        <w:pStyle w:val="Cuerpo"/>
-        <w:bidi w:val="0"/>
-      </w:pPr>
-    </w:p>
-    <w:p>
-      <w:pPr>
-        <w:pStyle w:val="Cuerpo"/>
-      </w:pPr>
+        <w:t>á</w:t>
+      </w:r>
       <w:r>
         <w:rPr>
           <w:b w:val="1"/>
@@ -397,17 +71,333 @@
           <w:rtl w:val="0"/>
           <w:lang w:val="en-US"/>
         </w:rPr>
-        <w:t>Indagaci</w:t>
-      </w:r>
-      <w:r>
+        <w:t>sica</w:t>
+      </w:r>
+    </w:p>
+    <w:p>
+      <w:pPr>
+        <w:pStyle w:val="Cuerpo"/>
+        <w:numPr>
+          <w:ilvl w:val="0"/>
+          <w:numId w:val="2"/>
+        </w:numPr>
+        <w:bidi w:val="0"/>
+      </w:pPr>
+      <w:r>
+        <w:rPr>
+          <w:rtl w:val="0"/>
+          <w:lang w:val="fr-FR"/>
+        </w:rPr>
+        <w:t>ipibprimernomrbredemandante</w:t>
+      </w:r>
+    </w:p>
+    <w:p>
+      <w:pPr>
+        <w:pStyle w:val="Cuerpo"/>
+        <w:numPr>
+          <w:ilvl w:val="0"/>
+          <w:numId w:val="2"/>
+        </w:numPr>
+        <w:bidi w:val="0"/>
+      </w:pPr>
+      <w:r>
+        <w:rPr>
+          <w:rtl w:val="0"/>
+          <w:lang w:val="pt-PT"/>
+        </w:rPr>
+        <w:t>ipibsegundonomrbredemandante</w:t>
+      </w:r>
+    </w:p>
+    <w:p>
+      <w:pPr>
+        <w:pStyle w:val="Cuerpo"/>
+        <w:numPr>
+          <w:ilvl w:val="0"/>
+          <w:numId w:val="2"/>
+        </w:numPr>
+        <w:bidi w:val="0"/>
+      </w:pPr>
+      <w:r>
+        <w:rPr>
+          <w:rtl w:val="0"/>
+          <w:lang w:val="es-ES_tradnl"/>
+        </w:rPr>
+        <w:t>ipibapellidopaternodemandante</w:t>
+      </w:r>
+    </w:p>
+    <w:p>
+      <w:pPr>
+        <w:pStyle w:val="Cuerpo"/>
+        <w:numPr>
+          <w:ilvl w:val="0"/>
+          <w:numId w:val="2"/>
+        </w:numPr>
+        <w:bidi w:val="0"/>
+      </w:pPr>
+      <w:r>
+        <w:rPr>
+          <w:rtl w:val="0"/>
+          <w:lang w:val="it-IT"/>
+        </w:rPr>
+        <w:t>ipapellidomaternodemandante</w:t>
+      </w:r>
+    </w:p>
+    <w:p>
+      <w:pPr>
+        <w:pStyle w:val="Cuerpo"/>
+        <w:numPr>
+          <w:ilvl w:val="0"/>
+          <w:numId w:val="2"/>
+        </w:numPr>
+        <w:bidi w:val="0"/>
+      </w:pPr>
+      <w:r>
+        <w:rPr>
+          <w:rtl w:val="0"/>
+          <w:lang w:val="pt-PT"/>
+        </w:rPr>
+        <w:t>ipibdemandanteci</w:t>
+      </w:r>
+    </w:p>
+    <w:p>
+      <w:pPr>
+        <w:pStyle w:val="Cuerpo"/>
+        <w:numPr>
+          <w:ilvl w:val="0"/>
+          <w:numId w:val="2"/>
+        </w:numPr>
+        <w:bidi w:val="0"/>
+      </w:pPr>
+      <w:r>
+        <w:rPr>
+          <w:rtl w:val="0"/>
+        </w:rPr>
+        <w:t xml:space="preserve">Radio button: </w:t>
+      </w:r>
+      <w:r>
+        <w:rPr>
+          <w:rtl w:val="0"/>
+        </w:rPr>
+        <w:t>ipibrbsexo</w:t>
+      </w:r>
+    </w:p>
+    <w:p>
+      <w:pPr>
+        <w:pStyle w:val="Cuerpo"/>
+        <w:numPr>
+          <w:ilvl w:val="0"/>
+          <w:numId w:val="2"/>
+        </w:numPr>
+        <w:bidi w:val="0"/>
+      </w:pPr>
+      <w:r>
+        <w:rPr>
+          <w:rtl w:val="0"/>
+          <w:lang w:val="it-IT"/>
+        </w:rPr>
+        <w:t>ipibdemandantediraccioncalle</w:t>
+      </w:r>
+    </w:p>
+    <w:p>
+      <w:pPr>
+        <w:pStyle w:val="Cuerpo"/>
+        <w:numPr>
+          <w:ilvl w:val="0"/>
+          <w:numId w:val="2"/>
+        </w:numPr>
+        <w:bidi w:val="0"/>
+      </w:pPr>
+      <w:r>
+        <w:rPr>
+          <w:rtl w:val="0"/>
+          <w:lang w:val="it-IT"/>
+        </w:rPr>
+        <w:t>ipibdemandantedireccionnumero</w:t>
+      </w:r>
+    </w:p>
+    <w:p>
+      <w:pPr>
+        <w:pStyle w:val="Cuerpo"/>
+        <w:numPr>
+          <w:ilvl w:val="0"/>
+          <w:numId w:val="2"/>
+        </w:numPr>
+        <w:bidi w:val="0"/>
+      </w:pPr>
+      <w:r>
+        <w:rPr>
+          <w:rtl w:val="0"/>
+          <w:lang w:val="es-ES_tradnl"/>
+        </w:rPr>
+        <w:t>ipibdemandantedireccionzona</w:t>
+      </w:r>
+    </w:p>
+    <w:p>
+      <w:pPr>
+        <w:pStyle w:val="Cuerpo"/>
+        <w:numPr>
+          <w:ilvl w:val="0"/>
+          <w:numId w:val="2"/>
+        </w:numPr>
+        <w:bidi w:val="0"/>
+      </w:pPr>
+      <w:r>
+        <w:rPr>
+          <w:rtl w:val="0"/>
+        </w:rPr>
+        <w:t>Ipibdemandantedireccionciudad</w:t>
+      </w:r>
+    </w:p>
+    <w:p>
+      <w:pPr>
+        <w:pStyle w:val="Cuerpo"/>
+        <w:numPr>
+          <w:ilvl w:val="0"/>
+          <w:numId w:val="2"/>
+        </w:numPr>
+        <w:bidi w:val="0"/>
+      </w:pPr>
+      <w:r>
+        <w:rPr>
+          <w:rtl w:val="0"/>
+        </w:rPr>
+        <w:t>ipibdemandanteedad</w:t>
+      </w:r>
+    </w:p>
+    <w:p>
+      <w:pPr>
+        <w:pStyle w:val="Cuerpo"/>
+        <w:numPr>
+          <w:ilvl w:val="0"/>
+          <w:numId w:val="2"/>
+        </w:numPr>
+        <w:bidi w:val="0"/>
+      </w:pPr>
+      <w:r>
+        <w:rPr>
+          <w:rtl w:val="0"/>
+          <w:lang w:val="pt-PT"/>
+        </w:rPr>
+        <w:t>ipibdemandantecorreo</w:t>
+      </w:r>
+    </w:p>
+    <w:p>
+      <w:pPr>
+        <w:pStyle w:val="Cuerpo"/>
+        <w:numPr>
+          <w:ilvl w:val="0"/>
+          <w:numId w:val="2"/>
+        </w:numPr>
+        <w:bidi w:val="0"/>
+      </w:pPr>
+      <w:r>
+        <w:rPr>
+          <w:rtl w:val="0"/>
+          <w:lang w:val="es-ES_tradnl"/>
+        </w:rPr>
+        <w:t>ipibdemandanteocupacion</w:t>
+      </w:r>
+    </w:p>
+    <w:p>
+      <w:pPr>
+        <w:pStyle w:val="Cuerpo"/>
+        <w:numPr>
+          <w:ilvl w:val="0"/>
+          <w:numId w:val="2"/>
+        </w:numPr>
+        <w:bidi w:val="0"/>
+      </w:pPr>
+      <w:r>
+        <w:rPr>
+          <w:rtl w:val="0"/>
+          <w:lang w:val="it-IT"/>
+        </w:rPr>
+        <w:t>ipibdemandantetelefonocasa</w:t>
+      </w:r>
+    </w:p>
+    <w:p>
+      <w:pPr>
+        <w:pStyle w:val="Cuerpo"/>
+        <w:numPr>
+          <w:ilvl w:val="0"/>
+          <w:numId w:val="2"/>
+        </w:numPr>
+        <w:bidi w:val="0"/>
+      </w:pPr>
+      <w:r>
+        <w:rPr>
+          <w:rtl w:val="0"/>
+          <w:lang w:val="it-IT"/>
+        </w:rPr>
+        <w:t>ipibdemandantetelefono</w:t>
+      </w:r>
+      <w:r>
+        <w:rPr>
+          <w:rtl w:val="0"/>
+        </w:rPr>
+        <w:t>celular</w:t>
+      </w:r>
+    </w:p>
+    <w:p>
+      <w:pPr>
+        <w:pStyle w:val="Cuerpo"/>
+        <w:numPr>
+          <w:ilvl w:val="0"/>
+          <w:numId w:val="2"/>
+        </w:numPr>
+        <w:bidi w:val="0"/>
+      </w:pPr>
+      <w:r>
+        <w:rPr>
+          <w:rtl w:val="0"/>
+          <w:lang w:val="es-ES_tradnl"/>
+        </w:rPr>
+        <w:t>ipibdemandantetelefonotrabajo</w:t>
+      </w:r>
+    </w:p>
+    <w:p>
+      <w:pPr>
+        <w:pStyle w:val="Cuerpo"/>
+        <w:numPr>
+          <w:ilvl w:val="0"/>
+          <w:numId w:val="2"/>
+        </w:numPr>
+        <w:bidi w:val="0"/>
+      </w:pPr>
+      <w:r>
+        <w:rPr>
+          <w:rtl w:val="0"/>
+          <w:lang w:val="es-ES_tradnl"/>
+        </w:rPr>
+        <w:t>ipibparroquiamatrimonio</w:t>
+      </w:r>
+    </w:p>
+    <w:p>
+      <w:pPr>
+        <w:pStyle w:val="Cuerpo"/>
+        <w:bidi w:val="0"/>
+      </w:pPr>
+      <w:r>
+        <w:rPr>
+          <w:rtl w:val="0"/>
+        </w:rPr>
+        <w:t>Agregar un checkbox:</w:t>
+      </w:r>
+    </w:p>
+    <w:p>
+      <w:pPr>
+        <w:pStyle w:val="Cuerpo"/>
+        <w:bidi w:val="0"/>
+      </w:pPr>
+    </w:p>
+    <w:p>
+      <w:pPr>
+        <w:pStyle w:val="Cuerpo"/>
         <w:rPr>
           <w:b w:val="1"/>
           <w:bCs w:val="1"/>
-          <w:rtl w:val="0"/>
-          <w:lang w:val="en-US"/>
-        </w:rPr>
-        <w:t>ó</w:t>
-      </w:r>
+        </w:rPr>
+      </w:pPr>
       <w:r>
         <w:rPr>
           <w:b w:val="1"/>
@@ -415,17 +405,272 @@
           <w:rtl w:val="0"/>
           <w:lang w:val="en-US"/>
         </w:rPr>
-        <w:t>n previa/ informaci</w:t>
-      </w:r>
-      <w:r>
+        <w:t>B) Demandado:</w:t>
+      </w:r>
+    </w:p>
+    <w:p>
+      <w:pPr>
+        <w:pStyle w:val="Cuerpo"/>
+        <w:numPr>
+          <w:ilvl w:val="0"/>
+          <w:numId w:val="2"/>
+        </w:numPr>
+        <w:bidi w:val="0"/>
+      </w:pPr>
+      <w:r>
+        <w:rPr>
+          <w:rtl w:val="0"/>
+          <w:lang w:val="es-ES_tradnl"/>
+        </w:rPr>
+        <w:t>ipibprimernomrbredemandado</w:t>
+      </w:r>
+    </w:p>
+    <w:p>
+      <w:pPr>
+        <w:pStyle w:val="Cuerpo"/>
+        <w:numPr>
+          <w:ilvl w:val="0"/>
+          <w:numId w:val="2"/>
+        </w:numPr>
+        <w:bidi w:val="0"/>
+      </w:pPr>
+      <w:r>
+        <w:rPr>
+          <w:rtl w:val="0"/>
+          <w:lang w:val="es-ES_tradnl"/>
+        </w:rPr>
+        <w:t>ipibsegundonomrbredemandado</w:t>
+      </w:r>
+    </w:p>
+    <w:p>
+      <w:pPr>
+        <w:pStyle w:val="Cuerpo"/>
+        <w:numPr>
+          <w:ilvl w:val="0"/>
+          <w:numId w:val="2"/>
+        </w:numPr>
+        <w:bidi w:val="0"/>
+      </w:pPr>
+      <w:r>
+        <w:rPr>
+          <w:rtl w:val="0"/>
+          <w:lang w:val="es-ES_tradnl"/>
+        </w:rPr>
+        <w:t>ipibapellidopaternodemandado</w:t>
+      </w:r>
+    </w:p>
+    <w:p>
+      <w:pPr>
+        <w:pStyle w:val="Cuerpo"/>
+        <w:numPr>
+          <w:ilvl w:val="0"/>
+          <w:numId w:val="2"/>
+        </w:numPr>
+        <w:bidi w:val="0"/>
+      </w:pPr>
+      <w:r>
+        <w:rPr>
+          <w:rtl w:val="0"/>
+          <w:lang w:val="es-ES_tradnl"/>
+        </w:rPr>
+        <w:t>ipapellidomaternodemandado</w:t>
+      </w:r>
+    </w:p>
+    <w:p>
+      <w:pPr>
+        <w:pStyle w:val="Cuerpo"/>
+        <w:numPr>
+          <w:ilvl w:val="0"/>
+          <w:numId w:val="2"/>
+        </w:numPr>
+        <w:bidi w:val="0"/>
+      </w:pPr>
+      <w:r>
+        <w:rPr>
+          <w:rtl w:val="0"/>
+          <w:lang w:val="es-ES_tradnl"/>
+        </w:rPr>
+        <w:t>ipibdemandadoci</w:t>
+      </w:r>
+    </w:p>
+    <w:p>
+      <w:pPr>
+        <w:pStyle w:val="Cuerpo"/>
+        <w:numPr>
+          <w:ilvl w:val="0"/>
+          <w:numId w:val="2"/>
+        </w:numPr>
+        <w:bidi w:val="0"/>
+      </w:pPr>
+      <w:r>
+        <w:rPr>
+          <w:rtl w:val="0"/>
+        </w:rPr>
+        <w:t xml:space="preserve">Radio button: </w:t>
+      </w:r>
+      <w:r>
+        <w:rPr>
+          <w:rtl w:val="0"/>
+        </w:rPr>
+        <w:t>ipibrbsexo1</w:t>
+      </w:r>
+    </w:p>
+    <w:p>
+      <w:pPr>
+        <w:pStyle w:val="Cuerpo"/>
+        <w:numPr>
+          <w:ilvl w:val="0"/>
+          <w:numId w:val="2"/>
+        </w:numPr>
+        <w:bidi w:val="0"/>
+      </w:pPr>
+      <w:r>
+        <w:rPr>
+          <w:rtl w:val="0"/>
+          <w:lang w:val="es-ES_tradnl"/>
+        </w:rPr>
+        <w:t>ipibdemandadodiraccioncalle</w:t>
+      </w:r>
+    </w:p>
+    <w:p>
+      <w:pPr>
+        <w:pStyle w:val="Cuerpo"/>
+        <w:numPr>
+          <w:ilvl w:val="0"/>
+          <w:numId w:val="2"/>
+        </w:numPr>
+        <w:bidi w:val="0"/>
+      </w:pPr>
+      <w:r>
+        <w:rPr>
+          <w:rtl w:val="0"/>
+          <w:lang w:val="it-IT"/>
+        </w:rPr>
+        <w:t>ipibdemandadodireccionnumero</w:t>
+      </w:r>
+    </w:p>
+    <w:p>
+      <w:pPr>
+        <w:pStyle w:val="Cuerpo"/>
+        <w:numPr>
+          <w:ilvl w:val="0"/>
+          <w:numId w:val="2"/>
+        </w:numPr>
+        <w:bidi w:val="0"/>
+      </w:pPr>
+      <w:r>
+        <w:rPr>
+          <w:rtl w:val="0"/>
+          <w:lang w:val="es-ES_tradnl"/>
+        </w:rPr>
+        <w:t>ipibdemandadodireccionzona</w:t>
+      </w:r>
+    </w:p>
+    <w:p>
+      <w:pPr>
+        <w:pStyle w:val="Cuerpo"/>
+        <w:numPr>
+          <w:ilvl w:val="0"/>
+          <w:numId w:val="2"/>
+        </w:numPr>
+        <w:bidi w:val="0"/>
+      </w:pPr>
+      <w:r>
+        <w:rPr>
+          <w:rtl w:val="0"/>
+          <w:lang w:val="es-ES_tradnl"/>
+        </w:rPr>
+        <w:t>ipibdemandadodireccionciudad</w:t>
+      </w:r>
+    </w:p>
+    <w:p>
+      <w:pPr>
+        <w:pStyle w:val="Cuerpo"/>
+        <w:numPr>
+          <w:ilvl w:val="0"/>
+          <w:numId w:val="2"/>
+        </w:numPr>
+        <w:bidi w:val="0"/>
+      </w:pPr>
+      <w:r>
+        <w:rPr>
+          <w:rtl w:val="0"/>
+          <w:lang w:val="pt-PT"/>
+        </w:rPr>
+        <w:t>ipibdemandadoedad</w:t>
+      </w:r>
+    </w:p>
+    <w:p>
+      <w:pPr>
+        <w:pStyle w:val="Cuerpo"/>
+        <w:numPr>
+          <w:ilvl w:val="0"/>
+          <w:numId w:val="2"/>
+        </w:numPr>
+        <w:bidi w:val="0"/>
+      </w:pPr>
+      <w:r>
+        <w:rPr>
+          <w:rtl w:val="0"/>
+        </w:rPr>
+        <w:t xml:space="preserve">Radio button: </w:t>
+      </w:r>
+      <w:r>
+        <w:rPr>
+          <w:rtl w:val="0"/>
+          <w:lang w:val="es-ES_tradnl"/>
+        </w:rPr>
+        <w:t>ipibrbcomunicacion</w:t>
+      </w:r>
+    </w:p>
+    <w:p>
+      <w:pPr>
+        <w:pStyle w:val="Cuerpo"/>
+        <w:numPr>
+          <w:ilvl w:val="0"/>
+          <w:numId w:val="2"/>
+        </w:numPr>
+        <w:bidi w:val="0"/>
+      </w:pPr>
+      <w:r>
+        <w:rPr>
+          <w:rtl w:val="0"/>
+          <w:lang w:val="pt-PT"/>
+        </w:rPr>
+        <w:t>ipibdemandadotelefono</w:t>
+      </w:r>
+    </w:p>
+    <w:p>
+      <w:pPr>
+        <w:pStyle w:val="Cuerpo"/>
+        <w:numPr>
+          <w:ilvl w:val="0"/>
+          <w:numId w:val="2"/>
+        </w:numPr>
+        <w:bidi w:val="0"/>
+      </w:pPr>
+      <w:r>
+        <w:rPr>
+          <w:rtl w:val="0"/>
+          <w:lang w:val="es-ES_tradnl"/>
+        </w:rPr>
+        <w:t>ipibdemandadopais</w:t>
+      </w:r>
+    </w:p>
+    <w:p>
+      <w:pPr>
+        <w:pStyle w:val="Cuerpo"/>
+        <w:bidi w:val="0"/>
+      </w:pPr>
+    </w:p>
+    <w:p>
+      <w:pPr>
+        <w:pStyle w:val="Cuerpo"/>
         <w:rPr>
           <w:b w:val="1"/>
           <w:bCs w:val="1"/>
-          <w:rtl w:val="0"/>
-          <w:lang w:val="en-US"/>
-        </w:rPr>
-        <w:t>ó</w:t>
-      </w:r>
+        </w:rPr>
+      </w:pPr>
       <w:r>
         <w:rPr>
           <w:b w:val="1"/>
@@ -433,7 +678,7 @@
           <w:rtl w:val="0"/>
           <w:lang w:val="en-US"/>
         </w:rPr>
-        <w:t>n biogr</w:t>
+        <w:t>Indagaci</w:t>
       </w:r>
       <w:r>
         <w:rPr>
@@ -442,7 +687,7 @@
           <w:rtl w:val="0"/>
           <w:lang w:val="en-US"/>
         </w:rPr>
-        <w:t>á</w:t>
+        <w:t>ó</w:t>
       </w:r>
       <w:r>
         <w:rPr>
@@ -451,12 +696,66 @@
           <w:rtl w:val="0"/>
           <w:lang w:val="en-US"/>
         </w:rPr>
+        <w:t>n previa/ informaci</w:t>
+      </w:r>
+      <w:r>
+        <w:rPr>
+          <w:b w:val="1"/>
+          <w:bCs w:val="1"/>
+          <w:rtl w:val="0"/>
+          <w:lang w:val="en-US"/>
+        </w:rPr>
+        <w:t>ó</w:t>
+      </w:r>
+      <w:r>
+        <w:rPr>
+          <w:b w:val="1"/>
+          <w:bCs w:val="1"/>
+          <w:rtl w:val="0"/>
+          <w:lang w:val="en-US"/>
+        </w:rPr>
+        <w:t>n biogr</w:t>
+      </w:r>
+      <w:r>
+        <w:rPr>
+          <w:b w:val="1"/>
+          <w:bCs w:val="1"/>
+          <w:rtl w:val="0"/>
+          <w:lang w:val="en-US"/>
+        </w:rPr>
+        <w:t>á</w:t>
+      </w:r>
+      <w:r>
+        <w:rPr>
+          <w:b w:val="1"/>
+          <w:bCs w:val="1"/>
+          <w:rtl w:val="0"/>
+          <w:lang w:val="en-US"/>
+        </w:rPr>
         <w:t>fica</w:t>
       </w:r>
     </w:p>
     <w:p>
       <w:pPr>
         <w:pStyle w:val="Cuerpo"/>
+        <w:rPr>
+          <w:b w:val="1"/>
+          <w:bCs w:val="1"/>
+        </w:rPr>
+      </w:pPr>
+      <w:r>
+        <w:rPr>
+          <w:b w:val="1"/>
+          <w:bCs w:val="1"/>
+          <w:rtl w:val="0"/>
+          <w:lang w:val="en-US"/>
+        </w:rPr>
+        <w:t>A) Demandante:</w:t>
+      </w:r>
+    </w:p>
+    <w:p>
+      <w:pPr>
+        <w:pStyle w:val="Cuerpo"/>
         <w:numPr>
           <w:ilvl w:val="0"/>
           <w:numId w:val="2"/>
@@ -740,6 +1039,365 @@
           <w:lang w:val="nl-NL"/>
         </w:rPr>
         <w:t>ipbfdemandanteestado</w:t>
+      </w:r>
+    </w:p>
+    <w:p>
+      <w:pPr>
+        <w:pStyle w:val="Cuerpo"/>
+        <w:bidi w:val="0"/>
+      </w:pPr>
+    </w:p>
+    <w:p>
+      <w:pPr>
+        <w:pStyle w:val="Cuerpo"/>
+        <w:rPr>
+          <w:b w:val="1"/>
+          <w:bCs w:val="1"/>
+        </w:rPr>
+      </w:pPr>
+      <w:r>
+        <w:rPr>
+          <w:b w:val="1"/>
+          <w:bCs w:val="1"/>
+          <w:rtl w:val="0"/>
+          <w:lang w:val="en-US"/>
+        </w:rPr>
+        <w:t>B) Demandado:</w:t>
+      </w:r>
+    </w:p>
+    <w:p>
+      <w:pPr>
+        <w:pStyle w:val="Cuerpo"/>
+        <w:numPr>
+          <w:ilvl w:val="0"/>
+          <w:numId w:val="2"/>
+        </w:numPr>
+        <w:bidi w:val="0"/>
+      </w:pPr>
+      <w:r>
+        <w:rPr>
+          <w:rtl w:val="0"/>
+          <w:lang w:val="es-ES_tradnl"/>
+        </w:rPr>
+        <w:t>ipbfdemandadofechanacimiento</w:t>
+      </w:r>
+    </w:p>
+    <w:p>
+      <w:pPr>
+        <w:pStyle w:val="Cuerpo"/>
+        <w:numPr>
+          <w:ilvl w:val="0"/>
+          <w:numId w:val="2"/>
+        </w:numPr>
+        <w:bidi w:val="0"/>
+      </w:pPr>
+      <w:r>
+        <w:rPr>
+          <w:rtl w:val="0"/>
+          <w:lang w:val="es-ES_tradnl"/>
+        </w:rPr>
+        <w:t>ipbfdemandadociudadnacimiento</w:t>
+      </w:r>
+    </w:p>
+    <w:p>
+      <w:pPr>
+        <w:pStyle w:val="Cuerpo"/>
+        <w:numPr>
+          <w:ilvl w:val="0"/>
+          <w:numId w:val="2"/>
+        </w:numPr>
+        <w:bidi w:val="0"/>
+      </w:pPr>
+      <w:r>
+        <w:rPr>
+          <w:rtl w:val="0"/>
+          <w:lang w:val="es-ES_tradnl"/>
+        </w:rPr>
+        <w:t>ipbfdemandadodepartamentonacimiento</w:t>
+      </w:r>
+    </w:p>
+    <w:p>
+      <w:pPr>
+        <w:pStyle w:val="Cuerpo"/>
+        <w:numPr>
+          <w:ilvl w:val="0"/>
+          <w:numId w:val="2"/>
+        </w:numPr>
+        <w:bidi w:val="0"/>
+      </w:pPr>
+      <w:r>
+        <w:rPr>
+          <w:rtl w:val="0"/>
+          <w:lang w:val="es-ES_tradnl"/>
+        </w:rPr>
+        <w:t>ipbfdemandadoestadonacimiento</w:t>
+      </w:r>
+    </w:p>
+    <w:p>
+      <w:pPr>
+        <w:pStyle w:val="Cuerpo"/>
+        <w:numPr>
+          <w:ilvl w:val="0"/>
+          <w:numId w:val="2"/>
+        </w:numPr>
+        <w:bidi w:val="0"/>
+      </w:pPr>
+      <w:r>
+        <w:rPr>
+          <w:rtl w:val="0"/>
+        </w:rPr>
+        <w:t xml:space="preserve">Radio button: </w:t>
+      </w:r>
+      <w:r>
+        <w:rPr>
+          <w:rtl w:val="0"/>
+          <w:lang w:val="de-DE"/>
+        </w:rPr>
+        <w:t>ipbfrbbautismo1</w:t>
+      </w:r>
+    </w:p>
+    <w:p>
+      <w:pPr>
+        <w:pStyle w:val="Cuerpo"/>
+        <w:numPr>
+          <w:ilvl w:val="0"/>
+          <w:numId w:val="2"/>
+        </w:numPr>
+        <w:bidi w:val="0"/>
+      </w:pPr>
+      <w:r>
+        <w:rPr>
+          <w:rtl w:val="0"/>
+        </w:rPr>
+        <w:t xml:space="preserve">Radio button: </w:t>
+      </w:r>
+      <w:r>
+        <w:rPr>
+          <w:rtl w:val="0"/>
+          <w:lang w:val="pt-PT"/>
+        </w:rPr>
+        <w:t>ipbfrbbautizado1</w:t>
+      </w:r>
+    </w:p>
+    <w:p>
+      <w:pPr>
+        <w:pStyle w:val="Cuerpo"/>
+        <w:numPr>
+          <w:ilvl w:val="0"/>
+          <w:numId w:val="2"/>
+        </w:numPr>
+        <w:bidi w:val="0"/>
+      </w:pPr>
+      <w:r>
+        <w:rPr>
+          <w:rtl w:val="0"/>
+          <w:lang w:val="es-ES_tradnl"/>
+        </w:rPr>
+        <w:t>ipbfdemandadobautizoiglesia</w:t>
+      </w:r>
+    </w:p>
+    <w:p>
+      <w:pPr>
+        <w:pStyle w:val="Cuerpo"/>
+        <w:numPr>
+          <w:ilvl w:val="0"/>
+          <w:numId w:val="2"/>
+        </w:numPr>
+        <w:bidi w:val="0"/>
+      </w:pPr>
+      <w:r>
+        <w:rPr>
+          <w:rtl w:val="0"/>
+          <w:lang w:val="es-ES_tradnl"/>
+        </w:rPr>
+        <w:t>ipbfdemandadofechabautismo</w:t>
+      </w:r>
+    </w:p>
+    <w:p>
+      <w:pPr>
+        <w:pStyle w:val="Cuerpo"/>
+        <w:numPr>
+          <w:ilvl w:val="0"/>
+          <w:numId w:val="2"/>
+        </w:numPr>
+        <w:bidi w:val="0"/>
+      </w:pPr>
+      <w:r>
+        <w:rPr>
+          <w:rtl w:val="0"/>
+          <w:lang w:val="es-ES_tradnl"/>
+        </w:rPr>
+        <w:t>ipbfdemandadodiocesisbautismo</w:t>
+      </w:r>
+    </w:p>
+    <w:p>
+      <w:pPr>
+        <w:pStyle w:val="Cuerpo"/>
+        <w:numPr>
+          <w:ilvl w:val="0"/>
+          <w:numId w:val="2"/>
+        </w:numPr>
+        <w:bidi w:val="0"/>
+      </w:pPr>
+      <w:r>
+        <w:rPr>
+          <w:rtl w:val="0"/>
+          <w:lang w:val="es-ES_tradnl"/>
+        </w:rPr>
+        <w:t>ipbfdemandadolibrobautismo</w:t>
+      </w:r>
+    </w:p>
+    <w:p>
+      <w:pPr>
+        <w:pStyle w:val="Cuerpo"/>
+        <w:numPr>
+          <w:ilvl w:val="0"/>
+          <w:numId w:val="2"/>
+        </w:numPr>
+        <w:bidi w:val="0"/>
+      </w:pPr>
+      <w:r>
+        <w:rPr>
+          <w:rtl w:val="0"/>
+          <w:lang w:val="es-ES_tradnl"/>
+        </w:rPr>
+        <w:t>ipbfdemandadopaginabautismo</w:t>
+      </w:r>
+    </w:p>
+    <w:p>
+      <w:pPr>
+        <w:pStyle w:val="Cuerpo"/>
+        <w:numPr>
+          <w:ilvl w:val="0"/>
+          <w:numId w:val="2"/>
+        </w:numPr>
+        <w:bidi w:val="0"/>
+      </w:pPr>
+      <w:r>
+        <w:rPr>
+          <w:rtl w:val="0"/>
+          <w:lang w:val="es-ES_tradnl"/>
+        </w:rPr>
+        <w:t>ipbfdemandadonumerobautismo</w:t>
+      </w:r>
+    </w:p>
+    <w:p>
+      <w:pPr>
+        <w:pStyle w:val="Cuerpo"/>
+        <w:numPr>
+          <w:ilvl w:val="0"/>
+          <w:numId w:val="2"/>
+        </w:numPr>
+        <w:bidi w:val="0"/>
+      </w:pPr>
+      <w:r>
+        <w:rPr>
+          <w:rtl w:val="0"/>
+          <w:lang w:val="es-ES_tradnl"/>
+        </w:rPr>
+        <w:t>ipbfdemandadocatolico</w:t>
+      </w:r>
+    </w:p>
+    <w:p>
+      <w:pPr>
+        <w:pStyle w:val="Cuerpo"/>
+        <w:numPr>
+          <w:ilvl w:val="0"/>
+          <w:numId w:val="2"/>
+        </w:numPr>
+        <w:bidi w:val="0"/>
+      </w:pPr>
+      <w:r>
+        <w:rPr>
+          <w:rtl w:val="0"/>
+        </w:rPr>
+        <w:t xml:space="preserve">Radio button: </w:t>
+      </w:r>
+      <w:r>
+        <w:rPr>
+          <w:rtl w:val="0"/>
+          <w:lang w:val="es-ES_tradnl"/>
+        </w:rPr>
+        <w:t>ipbfrbgrupoeclesiastico1</w:t>
+      </w:r>
+    </w:p>
+    <w:p>
+      <w:pPr>
+        <w:pStyle w:val="Cuerpo"/>
+        <w:numPr>
+          <w:ilvl w:val="0"/>
+          <w:numId w:val="2"/>
+        </w:numPr>
+        <w:bidi w:val="0"/>
+      </w:pPr>
+      <w:r>
+        <w:rPr>
+          <w:rtl w:val="0"/>
+          <w:lang w:val="es-ES_tradnl"/>
+        </w:rPr>
+        <w:t>ipbfgrupoespecificacion1</w:t>
+      </w:r>
+    </w:p>
+    <w:p>
+      <w:pPr>
+        <w:pStyle w:val="Cuerpo"/>
+        <w:numPr>
+          <w:ilvl w:val="0"/>
+          <w:numId w:val="2"/>
+        </w:numPr>
+        <w:bidi w:val="0"/>
+      </w:pPr>
+      <w:r>
+        <w:rPr>
+          <w:rtl w:val="0"/>
+          <w:lang w:val="es-ES_tradnl"/>
+        </w:rPr>
+        <w:t>ipbfdemandadoparroquia</w:t>
+      </w:r>
+    </w:p>
+    <w:p>
+      <w:pPr>
+        <w:pStyle w:val="Cuerpo"/>
+        <w:numPr>
+          <w:ilvl w:val="0"/>
+          <w:numId w:val="2"/>
+        </w:numPr>
+        <w:bidi w:val="0"/>
+      </w:pPr>
+      <w:r>
+        <w:rPr>
+          <w:rtl w:val="0"/>
+          <w:lang w:val="es-ES_tradnl"/>
+        </w:rPr>
+        <w:t>ipbfdemandadodiocesis</w:t>
+      </w:r>
+    </w:p>
+    <w:p>
+      <w:pPr>
+        <w:pStyle w:val="Cuerpo"/>
+        <w:numPr>
+          <w:ilvl w:val="0"/>
+          <w:numId w:val="2"/>
+        </w:numPr>
+        <w:bidi w:val="0"/>
+      </w:pPr>
+      <w:r>
+        <w:rPr>
+          <w:rtl w:val="0"/>
+          <w:lang w:val="pt-PT"/>
+        </w:rPr>
+        <w:t>ipbfdemandadoestado</w:t>
+      </w:r>
+    </w:p>
+    <w:p>
+      <w:pPr>
+        <w:pStyle w:val="Cuerpo"/>
+      </w:pPr>
+      <w:r>
+        <w:rPr>
+          <w:b w:val="1"/>
+          <w:bCs w:val="1"/>
+        </w:rPr>
       </w:r>
     </w:p>
     <w:sectPr>

</xml_diff>

<commit_message>
Actualización de fase de indagación previa
</commit_message>
<xml_diff>
--- a/pages/forms/Diccionario de Variables/Básica_biográfica.docx
+++ b/pages/forms/Diccionario de Variables/Básica_biográfica.docx
@@ -756,34 +756,169 @@
     <w:p>
       <w:pPr>
         <w:widowControl w:val="0"/>
-        <w:pBdr>
-          <w:top w:val="none" w:sz="0" w:space="0" w:color="auto"/>
-          <w:left w:val="none" w:sz="0" w:space="0" w:color="auto"/>
-          <w:bottom w:val="none" w:sz="0" w:space="0" w:color="auto"/>
-          <w:right w:val="none" w:sz="0" w:space="0" w:color="auto"/>
-          <w:between w:val="none" w:sz="0" w:space="0" w:color="auto"/>
-          <w:bar w:val="none" w:sz="0" w:color="auto"/>
-        </w:pBdr>
-        <w:autoSpaceDE w:val="0"/>
-        <w:autoSpaceDN w:val="0"/>
-        <w:adjustRightInd w:val="0"/>
-        <w:rPr>
-          <w:rFonts w:ascii="Helvetica Neue" w:hAnsi="Helvetica Neue" w:cs="Helvetica Neue"/>
-          <w:color w:val="000000"/>
-          <w:sz w:val="22"/>
-          <w:szCs w:val="22"/>
-          <w:lang w:val="es-ES_tradnl" w:eastAsia="es-ES_tradnl"/>
-        </w:rPr>
-      </w:pPr>
-      <w:r>
-        <w:rPr>
-          <w:rFonts w:ascii="Helvetica Neue" w:hAnsi="Helvetica Neue" w:cs="Helvetica Neue"/>
-          <w:color w:val="000000"/>
-          <w:sz w:val="22"/>
-          <w:szCs w:val="22"/>
-          <w:lang w:val="es-ES_tradnl" w:eastAsia="es-ES_tradnl"/>
-        </w:rPr>
-        <w:t>Agregar un checkbox:</w:t>
+        <w:numPr>
+          <w:ilvl w:val="0"/>
+          <w:numId w:val="5"/>
+        </w:numPr>
+        <w:pBdr>
+          <w:top w:val="none" w:sz="0" w:space="0" w:color="auto"/>
+          <w:left w:val="none" w:sz="0" w:space="0" w:color="auto"/>
+          <w:bottom w:val="none" w:sz="0" w:space="0" w:color="auto"/>
+          <w:right w:val="none" w:sz="0" w:space="0" w:color="auto"/>
+          <w:between w:val="none" w:sz="0" w:space="0" w:color="auto"/>
+          <w:bar w:val="none" w:sz="0" w:color="auto"/>
+        </w:pBdr>
+        <w:tabs>
+          <w:tab w:val="left" w:pos="20"/>
+          <w:tab w:val="left" w:pos="200"/>
+        </w:tabs>
+        <w:autoSpaceDE w:val="0"/>
+        <w:autoSpaceDN w:val="0"/>
+        <w:adjustRightInd w:val="0"/>
+        <w:ind w:left="180" w:hanging="180"/>
+        <w:rPr>
+          <w:rFonts w:ascii="Helvetica Neue" w:hAnsi="Helvetica Neue" w:cs="Helvetica Neue"/>
+          <w:color w:val="000000"/>
+          <w:sz w:val="22"/>
+          <w:szCs w:val="22"/>
+          <w:lang w:val="es-ES_tradnl" w:eastAsia="es-ES_tradnl"/>
+        </w:rPr>
+      </w:pPr>
+      <w:r>
+        <w:rPr>
+          <w:rFonts w:ascii="Helvetica Neue" w:hAnsi="Helvetica Neue" w:cs="Helvetica Neue"/>
+          <w:color w:val="000000"/>
+          <w:sz w:val="22"/>
+          <w:szCs w:val="22"/>
+          <w:lang w:val="es-ES_tradnl" w:eastAsia="es-ES_tradnl"/>
+        </w:rPr>
+        <w:t>Check box: ipibckmensajeemail</w:t>
+      </w:r>
+    </w:p>
+    <w:p>
+      <w:pPr>
+        <w:widowControl w:val="0"/>
+        <w:numPr>
+          <w:ilvl w:val="0"/>
+          <w:numId w:val="5"/>
+        </w:numPr>
+        <w:pBdr>
+          <w:top w:val="none" w:sz="0" w:space="0" w:color="auto"/>
+          <w:left w:val="none" w:sz="0" w:space="0" w:color="auto"/>
+          <w:bottom w:val="none" w:sz="0" w:space="0" w:color="auto"/>
+          <w:right w:val="none" w:sz="0" w:space="0" w:color="auto"/>
+          <w:between w:val="none" w:sz="0" w:space="0" w:color="auto"/>
+          <w:bar w:val="none" w:sz="0" w:color="auto"/>
+        </w:pBdr>
+        <w:tabs>
+          <w:tab w:val="left" w:pos="20"/>
+          <w:tab w:val="left" w:pos="200"/>
+        </w:tabs>
+        <w:autoSpaceDE w:val="0"/>
+        <w:autoSpaceDN w:val="0"/>
+        <w:adjustRightInd w:val="0"/>
+        <w:ind w:left="180" w:hanging="180"/>
+        <w:rPr>
+          <w:rFonts w:ascii="Helvetica Neue" w:hAnsi="Helvetica Neue" w:cs="Helvetica Neue"/>
+          <w:color w:val="000000"/>
+          <w:sz w:val="22"/>
+          <w:szCs w:val="22"/>
+          <w:lang w:val="es-ES_tradnl" w:eastAsia="es-ES_tradnl"/>
+        </w:rPr>
+      </w:pPr>
+      <w:r>
+        <w:rPr>
+          <w:rFonts w:ascii="Helvetica Neue" w:hAnsi="Helvetica Neue" w:cs="Helvetica Neue"/>
+          <w:color w:val="000000"/>
+          <w:sz w:val="22"/>
+          <w:szCs w:val="22"/>
+          <w:lang w:val="es-ES_tradnl" w:eastAsia="es-ES_tradnl"/>
+        </w:rPr>
+        <w:t>Check box: ipibckmensajecasa</w:t>
+      </w:r>
+    </w:p>
+    <w:p>
+      <w:pPr>
+        <w:widowControl w:val="0"/>
+        <w:numPr>
+          <w:ilvl w:val="0"/>
+          <w:numId w:val="5"/>
+        </w:numPr>
+        <w:pBdr>
+          <w:top w:val="none" w:sz="0" w:space="0" w:color="auto"/>
+          <w:left w:val="none" w:sz="0" w:space="0" w:color="auto"/>
+          <w:bottom w:val="none" w:sz="0" w:space="0" w:color="auto"/>
+          <w:right w:val="none" w:sz="0" w:space="0" w:color="auto"/>
+          <w:between w:val="none" w:sz="0" w:space="0" w:color="auto"/>
+          <w:bar w:val="none" w:sz="0" w:color="auto"/>
+        </w:pBdr>
+        <w:tabs>
+          <w:tab w:val="left" w:pos="20"/>
+          <w:tab w:val="left" w:pos="200"/>
+        </w:tabs>
+        <w:autoSpaceDE w:val="0"/>
+        <w:autoSpaceDN w:val="0"/>
+        <w:adjustRightInd w:val="0"/>
+        <w:ind w:left="180" w:hanging="180"/>
+        <w:rPr>
+          <w:rFonts w:ascii="Helvetica Neue" w:hAnsi="Helvetica Neue" w:cs="Helvetica Neue"/>
+          <w:color w:val="000000"/>
+          <w:sz w:val="22"/>
+          <w:szCs w:val="22"/>
+          <w:lang w:val="es-ES_tradnl" w:eastAsia="es-ES_tradnl"/>
+        </w:rPr>
+      </w:pPr>
+      <w:r>
+        <w:rPr>
+          <w:rFonts w:ascii="Helvetica Neue" w:hAnsi="Helvetica Neue" w:cs="Helvetica Neue"/>
+          <w:color w:val="000000"/>
+          <w:sz w:val="22"/>
+          <w:szCs w:val="22"/>
+          <w:lang w:val="es-ES_tradnl" w:eastAsia="es-ES_tradnl"/>
+        </w:rPr>
+        <w:t>Check box: ipibckmensajecelular</w:t>
+      </w:r>
+    </w:p>
+    <w:p>
+      <w:pPr>
+        <w:widowControl w:val="0"/>
+        <w:numPr>
+          <w:ilvl w:val="0"/>
+          <w:numId w:val="5"/>
+        </w:numPr>
+        <w:pBdr>
+          <w:top w:val="none" w:sz="0" w:space="0" w:color="auto"/>
+          <w:left w:val="none" w:sz="0" w:space="0" w:color="auto"/>
+          <w:bottom w:val="none" w:sz="0" w:space="0" w:color="auto"/>
+          <w:right w:val="none" w:sz="0" w:space="0" w:color="auto"/>
+          <w:between w:val="none" w:sz="0" w:space="0" w:color="auto"/>
+          <w:bar w:val="none" w:sz="0" w:color="auto"/>
+        </w:pBdr>
+        <w:tabs>
+          <w:tab w:val="left" w:pos="20"/>
+          <w:tab w:val="left" w:pos="200"/>
+        </w:tabs>
+        <w:autoSpaceDE w:val="0"/>
+        <w:autoSpaceDN w:val="0"/>
+        <w:adjustRightInd w:val="0"/>
+        <w:ind w:left="180" w:hanging="180"/>
+        <w:rPr>
+          <w:rFonts w:ascii="Helvetica Neue" w:hAnsi="Helvetica Neue" w:cs="Helvetica Neue"/>
+          <w:color w:val="000000"/>
+          <w:sz w:val="22"/>
+          <w:szCs w:val="22"/>
+          <w:lang w:val="es-ES_tradnl" w:eastAsia="es-ES_tradnl"/>
+        </w:rPr>
+      </w:pPr>
+      <w:r>
+        <w:rPr>
+          <w:rFonts w:ascii="Helvetica Neue" w:hAnsi="Helvetica Neue" w:cs="Helvetica Neue"/>
+          <w:color w:val="000000"/>
+          <w:sz w:val="22"/>
+          <w:szCs w:val="22"/>
+          <w:lang w:val="es-ES_tradnl" w:eastAsia="es-ES_tradnl"/>
+        </w:rPr>
+        <w:t>Check box: ipibckmensajetrabajo</w:t>
       </w:r>
     </w:p>
     <w:p>
@@ -2158,6 +2293,7 @@
           <w:szCs w:val="22"/>
           <w:lang w:val="es-ES_tradnl" w:eastAsia="es-ES_tradnl"/>
         </w:rPr>
+        <w:lastRenderedPageBreak/>
         <w:t>ipbfdemandantediocesis</w:t>
       </w:r>
     </w:p>
@@ -2260,7 +2396,6 @@
           <w:szCs w:val="22"/>
           <w:lang w:val="es-ES_tradnl" w:eastAsia="es-ES_tradnl"/>
         </w:rPr>
-        <w:lastRenderedPageBreak/>
         <w:t>B) Demandado:</w:t>
       </w:r>
     </w:p>
@@ -4409,6 +4544,7 @@
           <w:szCs w:val="22"/>
           <w:lang w:val="es-ES_tradnl" w:eastAsia="es-ES_tradnl"/>
         </w:rPr>
+        <w:lastRenderedPageBreak/>
         <w:t>ipmcademandantefechamatrimonioconyugeanulado2</w:t>
       </w:r>
     </w:p>
@@ -4511,7 +4647,6 @@
           <w:szCs w:val="22"/>
           <w:lang w:val="es-ES_tradnl" w:eastAsia="es-ES_tradnl"/>
         </w:rPr>
-        <w:lastRenderedPageBreak/>
         <w:t>ipsdtiempocasados</w:t>
       </w:r>
     </w:p>

</xml_diff>